<commit_message>
ajustes de diagramas uml en el documento word
</commit_message>
<xml_diff>
--- a/Analysis/MiguelVillalba.docx
+++ b/Analysis/MiguelVillalba.docx
@@ -335,10 +335,16 @@
             </w14:srgbClr>
           </w14:shadow>
         </w:rPr>
-        <w:t xml:space="preserve">Docente: </w:t>
-      </w:r>
-      <w:r>
-        <w:rPr>
+        <w:t>Docente: Dr. Cristian David Macen Rojas</w:t>
+      </w:r>
+    </w:p>
+    <w:p>
+      <w:pPr>
+        <w:pStyle w:val="Normal"/>
+        <w:spacing w:lineRule="auto" w:line="360"/>
+        <w:jc w:val="center"/>
+        <w:rPr>
+          <w:b/>
           <w:b/>
           <w14:shadow w14:blurRad="50800" w14:dist="38100" w14:dir="2700000" w14:sx="100000" w14:sy="100000" w14:kx="0" w14:ky="0" w14:algn="tl">
             <w14:srgbClr w14:val="000000">
@@ -346,8 +352,7 @@
             </w14:srgbClr>
           </w14:shadow>
         </w:rPr>
-        <w:t>Dr</w:t>
-      </w:r>
+      </w:pPr>
       <w:r>
         <w:rPr>
           <w:b/>
@@ -357,51 +362,45 @@
             </w14:srgbClr>
           </w14:shadow>
         </w:rPr>
-        <w:t>. C</w:t>
-      </w:r>
-      <w:r>
-        <w:rPr>
-          <w:b/>
+      </w:r>
+    </w:p>
+    <w:p>
+      <w:pPr>
+        <w:pStyle w:val="Normal"/>
+        <w:spacing w:lineRule="auto" w:line="360"/>
+        <w:jc w:val="center"/>
+        <w:rPr>
           <w14:shadow w14:blurRad="50800" w14:dist="38100" w14:dir="2700000" w14:sx="100000" w14:sy="100000" w14:kx="0" w14:ky="0" w14:algn="tl">
             <w14:srgbClr w14:val="000000">
               <w14:alpha w14:val="60000"/>
             </w14:srgbClr>
           </w14:shadow>
         </w:rPr>
-        <w:t>ristian David Macen Rojas</w:t>
-      </w:r>
-    </w:p>
-    <w:p>
-      <w:pPr>
-        <w:pStyle w:val="Normal"/>
-        <w:spacing w:lineRule="auto" w:line="360"/>
-        <w:jc w:val="center"/>
-        <w:rPr>
-          <w:b/>
-          <w:b/>
+      </w:pPr>
+      <w:r>
+        <w:rPr>
           <w14:shadow w14:blurRad="50800" w14:dist="38100" w14:dir="2700000" w14:sx="100000" w14:sy="100000" w14:kx="0" w14:ky="0" w14:algn="tl">
             <w14:srgbClr w14:val="000000">
               <w14:alpha w14:val="60000"/>
             </w14:srgbClr>
           </w14:shadow>
         </w:rPr>
-      </w:pPr>
-      <w:r>
-        <w:rPr>
-          <w:b/>
+      </w:r>
+    </w:p>
+    <w:p>
+      <w:pPr>
+        <w:pStyle w:val="Normal"/>
+        <w:spacing w:lineRule="auto" w:line="360"/>
+        <w:jc w:val="center"/>
+        <w:rPr>
           <w14:shadow w14:blurRad="50800" w14:dist="38100" w14:dir="2700000" w14:sx="100000" w14:sy="100000" w14:kx="0" w14:ky="0" w14:algn="tl">
             <w14:srgbClr w14:val="000000">
               <w14:alpha w14:val="60000"/>
             </w14:srgbClr>
           </w14:shadow>
         </w:rPr>
-      </w:r>
-    </w:p>
-    <w:p>
-      <w:pPr>
-        <w:pStyle w:val="Normal"/>
-        <w:spacing w:lineRule="auto" w:line="360"/>
-        <w:jc w:val="center"/>
+      </w:pPr>
+      <w:r>
         <w:rPr>
           <w14:shadow w14:blurRad="50800" w14:dist="38100" w14:dir="2700000" w14:sx="100000" w14:sy="100000" w14:kx="0" w14:ky="0" w14:algn="tl">
             <w14:srgbClr w14:val="000000">
@@ -409,8 +408,13 @@
             </w14:srgbClr>
           </w14:shadow>
         </w:rPr>
-      </w:pPr>
-      <w:r>
+      </w:r>
+    </w:p>
+    <w:p>
+      <w:pPr>
+        <w:pStyle w:val="Normal"/>
+        <w:spacing w:lineRule="auto" w:line="360"/>
+        <w:jc w:val="center"/>
         <w:rPr>
           <w14:shadow w14:blurRad="50800" w14:dist="38100" w14:dir="2700000" w14:sx="100000" w14:sy="100000" w14:kx="0" w14:ky="0" w14:algn="tl">
             <w14:srgbClr w14:val="000000">
@@ -418,13 +422,8 @@
             </w14:srgbClr>
           </w14:shadow>
         </w:rPr>
-      </w:r>
-    </w:p>
-    <w:p>
-      <w:pPr>
-        <w:pStyle w:val="Normal"/>
-        <w:spacing w:lineRule="auto" w:line="360"/>
-        <w:jc w:val="center"/>
+      </w:pPr>
+      <w:r>
         <w:rPr>
           <w14:shadow w14:blurRad="50800" w14:dist="38100" w14:dir="2700000" w14:sx="100000" w14:sy="100000" w14:kx="0" w14:ky="0" w14:algn="tl">
             <w14:srgbClr w14:val="000000">
@@ -432,8 +431,61 @@
             </w14:srgbClr>
           </w14:shadow>
         </w:rPr>
-      </w:pPr>
-      <w:r>
+      </w:r>
+    </w:p>
+    <w:p>
+      <w:pPr>
+        <w:pStyle w:val="Normal"/>
+        <w:spacing w:lineRule="auto" w:line="360"/>
+        <w:jc w:val="center"/>
+        <w:rPr/>
+      </w:pPr>
+      <w:r>
+        <w:rPr>
+          <w:b/>
+        </w:rPr>
+        <w:t>Alumno:</w:t>
+      </w:r>
+    </w:p>
+    <w:p>
+      <w:pPr>
+        <w:pStyle w:val="Normal"/>
+        <w:spacing w:lineRule="auto" w:line="360"/>
+        <w:jc w:val="center"/>
+        <w:rPr/>
+      </w:pPr>
+      <w:r>
+        <w:rPr>
+          <w:b/>
+        </w:rPr>
+        <w:t>Lic. Miguel Angel Villalba Cabañas</w:t>
+      </w:r>
+    </w:p>
+    <w:p>
+      <w:pPr>
+        <w:pStyle w:val="ListParagraph"/>
+        <w:numPr>
+          <w:ilvl w:val="0"/>
+          <w:numId w:val="0"/>
+        </w:numPr>
+        <w:spacing w:lineRule="auto" w:line="360"/>
+        <w:ind w:left="3912" w:hanging="0"/>
+        <w:rPr>
+          <w:b/>
+          <w:b/>
+        </w:rPr>
+      </w:pPr>
+      <w:r>
+        <w:rPr>
+          <w:b/>
+        </w:rPr>
+      </w:r>
+    </w:p>
+    <w:p>
+      <w:pPr>
+        <w:pStyle w:val="Normal"/>
+        <w:spacing w:lineRule="auto" w:line="360"/>
+        <w:jc w:val="center"/>
         <w:rPr>
           <w14:shadow w14:blurRad="50800" w14:dist="38100" w14:dir="2700000" w14:sx="100000" w14:sy="100000" w14:kx="0" w14:ky="0" w14:algn="tl">
             <w14:srgbClr w14:val="000000">
@@ -441,13 +493,8 @@
             </w14:srgbClr>
           </w14:shadow>
         </w:rPr>
-      </w:r>
-    </w:p>
-    <w:p>
-      <w:pPr>
-        <w:pStyle w:val="Normal"/>
-        <w:spacing w:lineRule="auto" w:line="360"/>
-        <w:jc w:val="center"/>
+      </w:pPr>
+      <w:r>
         <w:rPr>
           <w14:shadow w14:blurRad="50800" w14:dist="38100" w14:dir="2700000" w14:sx="100000" w14:sy="100000" w14:kx="0" w14:ky="0" w14:algn="tl">
             <w14:srgbClr w14:val="000000">
@@ -455,8 +502,13 @@
             </w14:srgbClr>
           </w14:shadow>
         </w:rPr>
-      </w:pPr>
-      <w:r>
+      </w:r>
+    </w:p>
+    <w:p>
+      <w:pPr>
+        <w:pStyle w:val="Normal"/>
+        <w:spacing w:lineRule="auto" w:line="360"/>
+        <w:jc w:val="center"/>
         <w:rPr>
           <w14:shadow w14:blurRad="50800" w14:dist="38100" w14:dir="2700000" w14:sx="100000" w14:sy="100000" w14:kx="0" w14:ky="0" w14:algn="tl">
             <w14:srgbClr w14:val="000000">
@@ -464,65 +516,8 @@
             </w14:srgbClr>
           </w14:shadow>
         </w:rPr>
-      </w:r>
-    </w:p>
-    <w:p>
-      <w:pPr>
-        <w:pStyle w:val="Normal"/>
-        <w:spacing w:lineRule="auto" w:line="360"/>
-        <w:jc w:val="center"/>
-        <w:rPr/>
-      </w:pPr>
-      <w:r>
-        <w:rPr>
-          <w:b/>
-        </w:rPr>
-        <w:t>Alumno</w:t>
-      </w:r>
-      <w:r>
-        <w:rPr>
-          <w:b/>
-        </w:rPr>
-        <w:t>:</w:t>
-      </w:r>
-    </w:p>
-    <w:p>
-      <w:pPr>
-        <w:pStyle w:val="Normal"/>
-        <w:spacing w:lineRule="auto" w:line="360"/>
-        <w:jc w:val="center"/>
-        <w:rPr/>
-      </w:pPr>
-      <w:r>
-        <w:rPr>
-          <w:b/>
-        </w:rPr>
-        <w:t>Lic. Miguel Angel Villalba Cabañas</w:t>
-      </w:r>
-    </w:p>
-    <w:p>
-      <w:pPr>
-        <w:pStyle w:val="ListParagraph"/>
-        <w:numPr>
-          <w:ilvl w:val="0"/>
-          <w:numId w:val="0"/>
-        </w:numPr>
-        <w:spacing w:lineRule="auto" w:line="360"/>
-        <w:ind w:left="3912" w:hanging="0"/>
-        <w:rPr>
-          <w:b/>
-          <w:b/>
-        </w:rPr>
-      </w:pPr>
-      <w:r>
-        <w:rPr/>
-      </w:r>
-    </w:p>
-    <w:p>
-      <w:pPr>
-        <w:pStyle w:val="Normal"/>
-        <w:spacing w:lineRule="auto" w:line="360"/>
-        <w:jc w:val="center"/>
+      </w:pPr>
+      <w:r>
         <w:rPr>
           <w14:shadow w14:blurRad="50800" w14:dist="38100" w14:dir="2700000" w14:sx="100000" w14:sy="100000" w14:kx="0" w14:ky="0" w14:algn="tl">
             <w14:srgbClr w14:val="000000">
@@ -530,94 +525,51 @@
             </w14:srgbClr>
           </w14:shadow>
         </w:rPr>
-      </w:pPr>
-      <w:r>
-        <w:rPr>
+      </w:r>
+    </w:p>
+    <w:p>
+      <w:pPr>
+        <w:pStyle w:val="Normal"/>
+        <w:spacing w:lineRule="auto" w:line="360"/>
+        <w:jc w:val="center"/>
+        <w:rPr>
+          <w:b/>
+          <w:b/>
           <w14:shadow w14:blurRad="50800" w14:dist="38100" w14:dir="2700000" w14:sx="100000" w14:sy="100000" w14:kx="0" w14:ky="0" w14:algn="tl">
             <w14:srgbClr w14:val="000000">
               <w14:alpha w14:val="60000"/>
             </w14:srgbClr>
           </w14:shadow>
         </w:rPr>
-      </w:r>
-    </w:p>
-    <w:p>
-      <w:pPr>
-        <w:pStyle w:val="Normal"/>
-        <w:spacing w:lineRule="auto" w:line="360"/>
-        <w:jc w:val="center"/>
-        <w:rPr>
+      </w:pPr>
+      <w:r>
+        <w:rPr>
+          <w:b/>
           <w14:shadow w14:blurRad="50800" w14:dist="38100" w14:dir="2700000" w14:sx="100000" w14:sy="100000" w14:kx="0" w14:ky="0" w14:algn="tl">
             <w14:srgbClr w14:val="000000">
               <w14:alpha w14:val="60000"/>
             </w14:srgbClr>
           </w14:shadow>
         </w:rPr>
-      </w:pPr>
-      <w:r>
-        <w:rPr>
+      </w:r>
+    </w:p>
+    <w:p>
+      <w:pPr>
+        <w:pStyle w:val="Normal"/>
+        <w:spacing w:lineRule="auto" w:line="360"/>
+        <w:jc w:val="center"/>
+        <w:rPr/>
+      </w:pPr>
+      <w:r>
+        <w:rPr>
+          <w:b/>
           <w14:shadow w14:blurRad="50800" w14:dist="38100" w14:dir="2700000" w14:sx="100000" w14:sy="100000" w14:kx="0" w14:ky="0" w14:algn="tl">
             <w14:srgbClr w14:val="000000">
               <w14:alpha w14:val="60000"/>
             </w14:srgbClr>
           </w14:shadow>
         </w:rPr>
-      </w:r>
-    </w:p>
-    <w:p>
-      <w:pPr>
-        <w:pStyle w:val="Normal"/>
-        <w:spacing w:lineRule="auto" w:line="360"/>
-        <w:jc w:val="center"/>
-        <w:rPr>
-          <w:b/>
-          <w:b/>
-          <w14:shadow w14:blurRad="50800" w14:dist="38100" w14:dir="2700000" w14:sx="100000" w14:sy="100000" w14:kx="0" w14:ky="0" w14:algn="tl">
-            <w14:srgbClr w14:val="000000">
-              <w14:alpha w14:val="60000"/>
-            </w14:srgbClr>
-          </w14:shadow>
-        </w:rPr>
-      </w:pPr>
-      <w:r>
-        <w:rPr>
-          <w:b/>
-          <w14:shadow w14:blurRad="50800" w14:dist="38100" w14:dir="2700000" w14:sx="100000" w14:sy="100000" w14:kx="0" w14:ky="0" w14:algn="tl">
-            <w14:srgbClr w14:val="000000">
-              <w14:alpha w14:val="60000"/>
-            </w14:srgbClr>
-          </w14:shadow>
-        </w:rPr>
-      </w:r>
-    </w:p>
-    <w:p>
-      <w:pPr>
-        <w:pStyle w:val="Normal"/>
-        <w:spacing w:lineRule="auto" w:line="360"/>
-        <w:jc w:val="center"/>
-        <w:rPr/>
-      </w:pPr>
-      <w:r>
-        <w:rPr>
-          <w:b/>
-          <w14:shadow w14:blurRad="50800" w14:dist="38100" w14:dir="2700000" w14:sx="100000" w14:sy="100000" w14:kx="0" w14:ky="0" w14:algn="tl">
-            <w14:srgbClr w14:val="000000">
-              <w14:alpha w14:val="60000"/>
-            </w14:srgbClr>
-          </w14:shadow>
-        </w:rPr>
-        <w:t>Asunción, 202</w:t>
-      </w:r>
-      <w:r>
-        <w:rPr>
-          <w:b/>
-          <w14:shadow w14:blurRad="50800" w14:dist="38100" w14:dir="2700000" w14:sx="100000" w14:sy="100000" w14:kx="0" w14:ky="0" w14:algn="tl">
-            <w14:srgbClr w14:val="000000">
-              <w14:alpha w14:val="60000"/>
-            </w14:srgbClr>
-          </w14:shadow>
-        </w:rPr>
-        <w:t>1</w:t>
+        <w:t>Asunción, 2021</w:t>
       </w:r>
     </w:p>
     <w:p>
@@ -684,6 +636,7 @@
       <w:pPr>
         <w:pStyle w:val="Sumario1"/>
         <w:tabs>
+          <w:tab w:val="right" w:pos="9017" w:leader="dot"/>
           <w:tab w:val="right" w:pos="9026" w:leader="dot"/>
         </w:tabs>
         <w:rPr/>
@@ -695,6 +648,7 @@
         <w:rPr>
           <w:webHidden/>
           <w:rStyle w:val="Enlacedelndice"/>
+          <w:vanish w:val="false"/>
         </w:rPr>
         <w:instrText> TOC \z \o "1-3" \u \h</w:instrText>
       </w:r>
@@ -702,6 +656,7 @@
         <w:rPr>
           <w:webHidden/>
           <w:rStyle w:val="Enlacedelndice"/>
+          <w:vanish w:val="false"/>
         </w:rPr>
         <w:fldChar w:fldCharType="separate"/>
       </w:r>
@@ -710,6 +665,7 @@
           <w:rPr>
             <w:webHidden/>
             <w:rStyle w:val="Enlacedelndice"/>
+            <w:vanish w:val="false"/>
           </w:rPr>
           <w:t>Presentación</w:t>
           <w:tab/>
@@ -721,6 +677,7 @@
       <w:pPr>
         <w:pStyle w:val="Sumario1"/>
         <w:tabs>
+          <w:tab w:val="right" w:pos="9017" w:leader="dot"/>
           <w:tab w:val="right" w:pos="9026" w:leader="dot"/>
         </w:tabs>
         <w:rPr/>
@@ -730,6 +687,7 @@
           <w:rPr>
             <w:webHidden/>
             <w:rStyle w:val="Enlacedelndice"/>
+            <w:vanish w:val="false"/>
           </w:rPr>
           <w:t>Ficha del Proyecto</w:t>
           <w:tab/>
@@ -741,6 +699,7 @@
       <w:pPr>
         <w:pStyle w:val="Sumario1"/>
         <w:tabs>
+          <w:tab w:val="right" w:pos="9017" w:leader="dot"/>
           <w:tab w:val="right" w:pos="9026" w:leader="dot"/>
         </w:tabs>
         <w:rPr/>
@@ -750,6 +709,7 @@
           <w:rPr>
             <w:webHidden/>
             <w:rStyle w:val="Enlacedelndice"/>
+            <w:vanish w:val="false"/>
           </w:rPr>
           <w:t>Aspectos Conceptuales</w:t>
           <w:tab/>
@@ -761,6 +721,7 @@
       <w:pPr>
         <w:pStyle w:val="Sumario1"/>
         <w:tabs>
+          <w:tab w:val="right" w:pos="9017" w:leader="dot"/>
           <w:tab w:val="right" w:pos="9026" w:leader="dot"/>
         </w:tabs>
         <w:rPr/>
@@ -770,6 +731,7 @@
           <w:rPr>
             <w:webHidden/>
             <w:rStyle w:val="Enlacedelndice"/>
+            <w:vanish w:val="false"/>
           </w:rPr>
           <w:t>Relevamientos</w:t>
           <w:tab/>
@@ -781,6 +743,7 @@
       <w:pPr>
         <w:pStyle w:val="Sumario1"/>
         <w:tabs>
+          <w:tab w:val="right" w:pos="9017" w:leader="dot"/>
           <w:tab w:val="right" w:pos="9026" w:leader="dot"/>
         </w:tabs>
         <w:rPr/>
@@ -790,6 +753,7 @@
           <w:rPr>
             <w:webHidden/>
             <w:rStyle w:val="Enlacedelndice"/>
+            <w:vanish w:val="false"/>
           </w:rPr>
           <w:t>Lista de Eventos</w:t>
           <w:tab/>
@@ -801,6 +765,7 @@
       <w:pPr>
         <w:pStyle w:val="Sumario1"/>
         <w:tabs>
+          <w:tab w:val="right" w:pos="9017" w:leader="dot"/>
           <w:tab w:val="right" w:pos="9026" w:leader="dot"/>
         </w:tabs>
         <w:rPr/>
@@ -810,6 +775,7 @@
           <w:rPr>
             <w:webHidden/>
             <w:rStyle w:val="Enlacedelndice"/>
+            <w:vanish w:val="false"/>
           </w:rPr>
           <w:t>Cuadro de Requerimientos</w:t>
           <w:tab/>
@@ -821,6 +787,7 @@
       <w:pPr>
         <w:pStyle w:val="Sumario1"/>
         <w:tabs>
+          <w:tab w:val="right" w:pos="9017" w:leader="dot"/>
           <w:tab w:val="right" w:pos="9026" w:leader="dot"/>
         </w:tabs>
         <w:rPr/>
@@ -830,6 +797,7 @@
           <w:rPr>
             <w:webHidden/>
             <w:rStyle w:val="Enlacedelndice"/>
+            <w:vanish w:val="false"/>
           </w:rPr>
           <w:t>Lista de Requerimientos</w:t>
           <w:tab/>
@@ -841,6 +809,7 @@
       <w:pPr>
         <w:pStyle w:val="Sumario1"/>
         <w:tabs>
+          <w:tab w:val="right" w:pos="9017" w:leader="dot"/>
           <w:tab w:val="right" w:pos="9026" w:leader="dot"/>
         </w:tabs>
         <w:rPr/>
@@ -850,6 +819,7 @@
           <w:rPr>
             <w:webHidden/>
             <w:rStyle w:val="Enlacedelndice"/>
+            <w:vanish w:val="false"/>
           </w:rPr>
           <w:t>Documento Visión</w:t>
           <w:tab/>
@@ -861,6 +831,7 @@
       <w:pPr>
         <w:pStyle w:val="Sumario1"/>
         <w:tabs>
+          <w:tab w:val="right" w:pos="9017" w:leader="dot"/>
           <w:tab w:val="right" w:pos="9026" w:leader="dot"/>
         </w:tabs>
         <w:rPr/>
@@ -870,6 +841,7 @@
           <w:rPr>
             <w:webHidden/>
             <w:rStyle w:val="Enlacedelndice"/>
+            <w:vanish w:val="false"/>
           </w:rPr>
           <w:t>Análisis y Diseño</w:t>
           <w:tab/>
@@ -890,6 +862,7 @@
           <w:rPr>
             <w:webHidden/>
             <w:rStyle w:val="Enlacedelndice"/>
+            <w:vanish w:val="false"/>
           </w:rPr>
           <w:t>Modelo de Negocio</w:t>
           <w:tab/>
@@ -910,6 +883,7 @@
           <w:rPr>
             <w:webHidden/>
             <w:rStyle w:val="Enlacedelndice"/>
+            <w:vanish w:val="false"/>
           </w:rPr>
           <w:t>Diagrama de Actividades</w:t>
           <w:tab/>
@@ -930,6 +904,7 @@
           <w:rPr>
             <w:webHidden/>
             <w:rStyle w:val="Enlacedelndice"/>
+            <w:vanish w:val="false"/>
           </w:rPr>
           <w:t>Diagrama de Casos de Uso</w:t>
           <w:tab/>
@@ -950,6 +925,7 @@
           <w:rPr>
             <w:webHidden/>
             <w:rStyle w:val="Enlacedelndice"/>
+            <w:vanish w:val="false"/>
           </w:rPr>
           <w:t>Especificación de Casos de Uso</w:t>
           <w:tab/>
@@ -970,6 +946,7 @@
           <w:rPr>
             <w:webHidden/>
             <w:rStyle w:val="Enlacedelndice"/>
+            <w:vanish w:val="false"/>
           </w:rPr>
           <w:t>Prototipos</w:t>
           <w:tab/>
@@ -990,6 +967,7 @@
           <w:rPr>
             <w:webHidden/>
             <w:rStyle w:val="Enlacedelndice"/>
+            <w:vanish w:val="false"/>
           </w:rPr>
           <w:t>Diagrama de Secuencia</w:t>
           <w:tab/>
@@ -1010,6 +988,7 @@
           <w:rPr>
             <w:webHidden/>
             <w:rStyle w:val="Enlacedelndice"/>
+            <w:vanish w:val="false"/>
           </w:rPr>
           <w:t>Diagrama de Clases</w:t>
           <w:tab/>
@@ -1030,6 +1009,7 @@
           <w:rPr>
             <w:webHidden/>
             <w:rStyle w:val="Enlacedelndice"/>
+            <w:vanish w:val="false"/>
           </w:rPr>
           <w:t>Diagrama de Estados</w:t>
           <w:tab/>
@@ -1050,6 +1030,7 @@
           <w:rPr>
             <w:webHidden/>
             <w:rStyle w:val="Enlacedelndice"/>
+            <w:vanish w:val="false"/>
           </w:rPr>
           <w:t>Diagrama de Despliegue</w:t>
           <w:tab/>
@@ -1070,6 +1051,7 @@
           <w:rPr>
             <w:webHidden/>
             <w:rStyle w:val="Enlacedelndice"/>
+            <w:vanish w:val="false"/>
           </w:rPr>
           <w:t>DER</w:t>
           <w:tab/>
@@ -1081,6 +1063,7 @@
       <w:pPr>
         <w:pStyle w:val="Sumario1"/>
         <w:tabs>
+          <w:tab w:val="right" w:pos="9017" w:leader="dot"/>
           <w:tab w:val="right" w:pos="9026" w:leader="dot"/>
         </w:tabs>
         <w:rPr/>
@@ -1091,6 +1074,7 @@
             <w:webHidden/>
             <w:rStyle w:val="Enlacedelndice"/>
             <w:iCs/>
+            <w:vanish w:val="false"/>
           </w:rPr>
           <w:t>Conclusión</w:t>
         </w:r>
@@ -1107,6 +1091,7 @@
       <w:pPr>
         <w:pStyle w:val="Sumario1"/>
         <w:tabs>
+          <w:tab w:val="right" w:pos="9017" w:leader="dot"/>
           <w:tab w:val="right" w:pos="9026" w:leader="dot"/>
         </w:tabs>
         <w:rPr/>
@@ -1117,6 +1102,7 @@
             <w:webHidden/>
             <w:rStyle w:val="Enlacedelndice"/>
             <w:iCs/>
+            <w:vanish w:val="false"/>
           </w:rPr>
           <w:t>Referencias</w:t>
         </w:r>
@@ -1349,7 +1335,7 @@
         </w:tblBorders>
         <w:tblCellMar>
           <w:top w:w="55" w:type="dxa"/>
-          <w:left w:w="51" w:type="dxa"/>
+          <w:left w:w="50" w:type="dxa"/>
           <w:bottom w:w="55" w:type="dxa"/>
           <w:right w:w="55" w:type="dxa"/>
         </w:tblCellMar>
@@ -3167,14 +3153,13 @@
           <w:tab w:val="left" w:pos="3125" w:leader="none"/>
         </w:tabs>
         <w:spacing w:before="0" w:after="0"/>
+        <w:ind w:hanging="0"/>
         <w:jc w:val="center"/>
-        <w:rPr>
-          <w:rFonts w:ascii="Times New Roman" w:hAnsi="Times New Roman" w:cs="Times New Roman"/>
-        </w:rPr>
+        <w:rPr/>
       </w:pPr>
       <w:bookmarkStart w:id="20" w:name="__RefHeading___Toc746_2131594923"/>
-      <w:bookmarkStart w:id="21" w:name="_Toc59245403"/>
-      <w:bookmarkStart w:id="22" w:name="_Toc24743323"/>
+      <w:bookmarkStart w:id="21" w:name="_Toc24743323"/>
+      <w:bookmarkStart w:id="22" w:name="_Toc59245403"/>
       <w:bookmarkEnd w:id="20"/>
       <w:r>
         <w:rPr>
@@ -3197,10 +3182,62 @@
     <w:p>
       <w:pPr>
         <w:pStyle w:val="Normal"/>
-        <w:rPr/>
-      </w:pPr>
-      <w:r>
-        <w:rPr/>
+        <w:rPr>
+          <w:rFonts w:ascii="Times New Roman" w:hAnsi="Times New Roman" w:cs="Times New Roman"/>
+        </w:rPr>
+      </w:pPr>
+      <w:r>
+        <w:rPr>
+          <w:rFonts w:cs="Times New Roman"/>
+        </w:rPr>
+        <w:drawing>
+          <wp:anchor behindDoc="0" distT="0" distB="0" distL="0" distR="0" simplePos="0" locked="0" layoutInCell="1" allowOverlap="1" relativeHeight="2">
+            <wp:simplePos x="0" y="0"/>
+            <wp:positionH relativeFrom="column">
+              <wp:align>center</wp:align>
+            </wp:positionH>
+            <wp:positionV relativeFrom="paragraph">
+              <wp:posOffset>635</wp:posOffset>
+            </wp:positionV>
+            <wp:extent cx="5731510" cy="3019425"/>
+            <wp:effectExtent l="0" t="0" r="0" b="0"/>
+            <wp:wrapSquare wrapText="largest"/>
+            <wp:docPr id="1" name="Imagen1" descr=""/>
+            <wp:cNvGraphicFramePr>
+              <a:graphicFrameLocks xmlns:a="http://schemas.openxmlformats.org/drawingml/2006/main" noChangeAspect="1"/>
+            </wp:cNvGraphicFramePr>
+            <a:graphic xmlns:a="http://schemas.openxmlformats.org/drawingml/2006/main">
+              <a:graphicData uri="http://schemas.openxmlformats.org/drawingml/2006/picture">
+                <pic:pic xmlns:pic="http://schemas.openxmlformats.org/drawingml/2006/picture">
+                  <pic:nvPicPr>
+                    <pic:cNvPr id="1" name="Imagen1" descr=""/>
+                    <pic:cNvPicPr>
+                      <a:picLocks noChangeAspect="1" noChangeArrowheads="1"/>
+                    </pic:cNvPicPr>
+                  </pic:nvPicPr>
+                  <pic:blipFill>
+                    <a:blip r:embed="rId2"/>
+                    <a:stretch>
+                      <a:fillRect/>
+                    </a:stretch>
+                  </pic:blipFill>
+                  <pic:spPr bwMode="auto">
+                    <a:xfrm>
+                      <a:off x="0" y="0"/>
+                      <a:ext cx="5731510" cy="3019425"/>
+                    </a:xfrm>
+                    <a:prstGeom prst="rect">
+                      <a:avLst/>
+                    </a:prstGeom>
+                  </pic:spPr>
+                </pic:pic>
+              </a:graphicData>
+            </a:graphic>
+          </wp:anchor>
+        </w:drawing>
+      </w:r>
+      <w:r>
+        <w:br w:type="page"/>
       </w:r>
     </w:p>
     <w:p>
@@ -3208,17 +3245,47 @@
         <w:pStyle w:val="Ttulo2"/>
         <w:spacing w:before="0" w:after="0"/>
         <w:jc w:val="center"/>
-        <w:rPr>
-          <w:rFonts w:ascii="Times New Roman" w:hAnsi="Times New Roman" w:cs="Times New Roman"/>
-        </w:rPr>
-      </w:pPr>
+        <w:rPr/>
+      </w:pPr>
+      <w:bookmarkStart w:id="23" w:name="__RefHeading___Toc855_2131594923"/>
+      <w:bookmarkEnd w:id="23"/>
       <w:r>
         <w:rPr>
           <w:rFonts w:cs="Times New Roman" w:ascii="Times New Roman" w:hAnsi="Times New Roman"/>
         </w:rPr>
-      </w:r>
-      <w:r>
-        <w:br w:type="page"/>
+        <w:t>Diagrama de Actividades</w:t>
+      </w:r>
+      <w:bookmarkStart w:id="24" w:name="_Toc59245404"/>
+      <w:bookmarkEnd w:id="24"/>
+    </w:p>
+    <w:p>
+      <w:pPr>
+        <w:pStyle w:val="Normal"/>
+        <w:spacing w:lineRule="auto" w:line="360"/>
+        <w:rPr/>
+      </w:pPr>
+      <w:r>
+        <w:rPr/>
+      </w:r>
+    </w:p>
+    <w:p>
+      <w:pPr>
+        <w:pStyle w:val="Normal"/>
+        <w:spacing w:lineRule="auto" w:line="360"/>
+        <w:rPr/>
+      </w:pPr>
+      <w:r>
+        <w:rPr/>
+      </w:r>
+    </w:p>
+    <w:p>
+      <w:pPr>
+        <w:pStyle w:val="Normal"/>
+        <w:spacing w:lineRule="auto" w:line="360"/>
+        <w:rPr/>
+      </w:pPr>
+      <w:r>
+        <w:rPr/>
       </w:r>
     </w:p>
     <w:p>
@@ -3226,47 +3293,17 @@
         <w:pStyle w:val="Ttulo2"/>
         <w:spacing w:before="0" w:after="0"/>
         <w:jc w:val="center"/>
-        <w:rPr/>
-      </w:pPr>
-      <w:bookmarkStart w:id="23" w:name="__RefHeading___Toc855_2131594923"/>
-      <w:bookmarkEnd w:id="23"/>
+        <w:rPr>
+          <w:rFonts w:ascii="Times New Roman" w:hAnsi="Times New Roman" w:cs="Times New Roman"/>
+        </w:rPr>
+      </w:pPr>
       <w:r>
         <w:rPr>
           <w:rFonts w:cs="Times New Roman" w:ascii="Times New Roman" w:hAnsi="Times New Roman"/>
         </w:rPr>
-        <w:t>Diagrama de Actividades</w:t>
-      </w:r>
-      <w:bookmarkStart w:id="24" w:name="_Toc59245404"/>
-      <w:bookmarkEnd w:id="24"/>
-    </w:p>
-    <w:p>
-      <w:pPr>
-        <w:pStyle w:val="Normal"/>
-        <w:spacing w:lineRule="auto" w:line="360"/>
-        <w:rPr/>
-      </w:pPr>
-      <w:r>
-        <w:rPr/>
-      </w:r>
-    </w:p>
-    <w:p>
-      <w:pPr>
-        <w:pStyle w:val="Normal"/>
-        <w:spacing w:lineRule="auto" w:line="360"/>
-        <w:rPr/>
-      </w:pPr>
-      <w:r>
-        <w:rPr/>
-      </w:r>
-    </w:p>
-    <w:p>
-      <w:pPr>
-        <w:pStyle w:val="Normal"/>
-        <w:spacing w:lineRule="auto" w:line="360"/>
-        <w:rPr/>
-      </w:pPr>
-      <w:r>
-        <w:rPr/>
+      </w:r>
+      <w:r>
+        <w:br w:type="page"/>
       </w:r>
     </w:p>
     <w:p>
@@ -3274,17 +3311,29 @@
         <w:pStyle w:val="Ttulo2"/>
         <w:spacing w:before="0" w:after="0"/>
         <w:jc w:val="center"/>
-        <w:rPr>
-          <w:rFonts w:ascii="Times New Roman" w:hAnsi="Times New Roman" w:cs="Times New Roman"/>
-        </w:rPr>
-      </w:pPr>
+        <w:rPr/>
+      </w:pPr>
+      <w:bookmarkStart w:id="25" w:name="__RefHeading___Toc857_2131594923"/>
+      <w:bookmarkEnd w:id="25"/>
       <w:r>
         <w:rPr>
           <w:rFonts w:cs="Times New Roman" w:ascii="Times New Roman" w:hAnsi="Times New Roman"/>
         </w:rPr>
-      </w:r>
-      <w:r>
-        <w:br w:type="page"/>
+        <w:t>Diagrama de Casos de Uso</w:t>
+      </w:r>
+      <w:bookmarkStart w:id="26" w:name="_Toc592454041"/>
+      <w:bookmarkEnd w:id="26"/>
+    </w:p>
+    <w:p>
+      <w:pPr>
+        <w:pStyle w:val="Normal"/>
+        <w:spacing w:lineRule="auto" w:line="360"/>
+        <w:jc w:val="center"/>
+        <w:rPr/>
+      </w:pPr>
+      <w:r>
+        <w:rPr/>
+        <w:t>Gestionar Mant. Y Seg.</w:t>
       </w:r>
     </w:p>
     <w:p>
@@ -3292,52 +3341,64 @@
         <w:pStyle w:val="Ttulo2"/>
         <w:spacing w:before="0" w:after="0"/>
         <w:jc w:val="center"/>
-        <w:rPr/>
-      </w:pPr>
-      <w:bookmarkStart w:id="25" w:name="__RefHeading___Toc857_2131594923"/>
-      <w:bookmarkEnd w:id="25"/>
+        <w:rPr>
+          <w:rFonts w:ascii="Times New Roman" w:hAnsi="Times New Roman" w:cs="Times New Roman"/>
+        </w:rPr>
+      </w:pPr>
       <w:r>
         <w:rPr>
           <w:rFonts w:cs="Times New Roman" w:ascii="Times New Roman" w:hAnsi="Times New Roman"/>
         </w:rPr>
-        <w:t>Diagrama de Casos de Uso</w:t>
-      </w:r>
-      <w:bookmarkStart w:id="26" w:name="_Toc592454041"/>
-      <w:bookmarkEnd w:id="26"/>
-    </w:p>
-    <w:p>
-      <w:pPr>
-        <w:pStyle w:val="Normal"/>
-        <w:spacing w:lineRule="auto" w:line="360"/>
-        <w:rPr/>
-      </w:pPr>
-      <w:r>
-        <w:rPr/>
-      </w:r>
-    </w:p>
-    <w:p>
-      <w:pPr>
-        <w:pStyle w:val="Normal"/>
-        <w:spacing w:lineRule="auto" w:line="360"/>
-        <w:rPr/>
-      </w:pPr>
-      <w:r>
-        <w:rPr/>
-      </w:r>
-    </w:p>
-    <w:p>
-      <w:pPr>
-        <w:pStyle w:val="Normal"/>
-        <w:spacing w:lineRule="auto" w:line="360"/>
-        <w:rPr/>
-      </w:pPr>
-      <w:r>
-        <w:rPr/>
-      </w:r>
-    </w:p>
-    <w:p>
-      <w:pPr>
-        <w:pStyle w:val="Ttulo2"/>
+        <w:drawing>
+          <wp:anchor behindDoc="0" distT="0" distB="0" distL="0" distR="0" simplePos="0" locked="0" layoutInCell="1" allowOverlap="1" relativeHeight="3">
+            <wp:simplePos x="0" y="0"/>
+            <wp:positionH relativeFrom="column">
+              <wp:align>center</wp:align>
+            </wp:positionH>
+            <wp:positionV relativeFrom="paragraph">
+              <wp:posOffset>635</wp:posOffset>
+            </wp:positionV>
+            <wp:extent cx="5731510" cy="3674110"/>
+            <wp:effectExtent l="0" t="0" r="0" b="0"/>
+            <wp:wrapSquare wrapText="largest"/>
+            <wp:docPr id="2" name="Imagen2" descr=""/>
+            <wp:cNvGraphicFramePr>
+              <a:graphicFrameLocks xmlns:a="http://schemas.openxmlformats.org/drawingml/2006/main" noChangeAspect="1"/>
+            </wp:cNvGraphicFramePr>
+            <a:graphic xmlns:a="http://schemas.openxmlformats.org/drawingml/2006/main">
+              <a:graphicData uri="http://schemas.openxmlformats.org/drawingml/2006/picture">
+                <pic:pic xmlns:pic="http://schemas.openxmlformats.org/drawingml/2006/picture">
+                  <pic:nvPicPr>
+                    <pic:cNvPr id="2" name="Imagen2" descr=""/>
+                    <pic:cNvPicPr>
+                      <a:picLocks noChangeAspect="1" noChangeArrowheads="1"/>
+                    </pic:cNvPicPr>
+                  </pic:nvPicPr>
+                  <pic:blipFill>
+                    <a:blip r:embed="rId3"/>
+                    <a:stretch>
+                      <a:fillRect/>
+                    </a:stretch>
+                  </pic:blipFill>
+                  <pic:spPr bwMode="auto">
+                    <a:xfrm>
+                      <a:off x="0" y="0"/>
+                      <a:ext cx="5731510" cy="3674110"/>
+                    </a:xfrm>
+                    <a:prstGeom prst="rect">
+                      <a:avLst/>
+                    </a:prstGeom>
+                  </pic:spPr>
+                </pic:pic>
+              </a:graphicData>
+            </a:graphic>
+          </wp:anchor>
+        </w:drawing>
+      </w:r>
+    </w:p>
+    <w:p>
+      <w:pPr>
+        <w:pStyle w:val="Normal"/>
         <w:spacing w:before="0" w:after="0"/>
         <w:jc w:val="center"/>
         <w:rPr>
@@ -3346,7 +3407,104 @@
       </w:pPr>
       <w:r>
         <w:rPr>
-          <w:rFonts w:cs="Times New Roman" w:ascii="Times New Roman" w:hAnsi="Times New Roman"/>
+          <w:rFonts w:cs="Times New Roman"/>
+        </w:rPr>
+      </w:r>
+    </w:p>
+    <w:p>
+      <w:pPr>
+        <w:pStyle w:val="Normal"/>
+        <w:spacing w:before="0" w:after="0"/>
+        <w:jc w:val="center"/>
+        <w:rPr>
+          <w:rFonts w:ascii="Times New Roman" w:hAnsi="Times New Roman" w:cs="Times New Roman"/>
+        </w:rPr>
+      </w:pPr>
+      <w:r>
+        <w:rPr>
+          <w:rFonts w:cs="Times New Roman"/>
+        </w:rPr>
+      </w:r>
+      <w:r>
+        <w:br w:type="page"/>
+      </w:r>
+    </w:p>
+    <w:p>
+      <w:pPr>
+        <w:pStyle w:val="Normal"/>
+        <w:spacing w:before="0" w:after="0"/>
+        <w:jc w:val="center"/>
+        <w:rPr>
+          <w:rFonts w:ascii="Times New Roman" w:hAnsi="Times New Roman" w:cs="Times New Roman"/>
+        </w:rPr>
+      </w:pPr>
+      <w:r>
+        <w:rPr>
+          <w:rFonts w:cs="Times New Roman"/>
+        </w:rPr>
+        <w:t>Gestionar SirenApp</w:t>
+      </w:r>
+    </w:p>
+    <w:p>
+      <w:pPr>
+        <w:pStyle w:val="Normal"/>
+        <w:spacing w:before="0" w:after="0"/>
+        <w:jc w:val="center"/>
+        <w:rPr>
+          <w:rFonts w:ascii="Times New Roman" w:hAnsi="Times New Roman" w:cs="Times New Roman"/>
+        </w:rPr>
+      </w:pPr>
+      <w:r>
+        <w:rPr>
+          <w:rFonts w:cs="Times New Roman"/>
+        </w:rPr>
+      </w:r>
+    </w:p>
+    <w:p>
+      <w:pPr>
+        <w:pStyle w:val="Normal"/>
+        <w:spacing w:before="0" w:after="0"/>
+        <w:jc w:val="center"/>
+        <w:rPr>
+          <w:rFonts w:ascii="Times New Roman" w:hAnsi="Times New Roman" w:cs="Times New Roman"/>
+        </w:rPr>
+      </w:pPr>
+      <w:r>
+        <w:rPr>
+          <w:rFonts w:cs="Times New Roman"/>
+        </w:rPr>
+      </w:r>
+    </w:p>
+    <w:p>
+      <w:pPr>
+        <w:pStyle w:val="Normal"/>
+        <w:spacing w:before="0" w:after="0"/>
+        <w:jc w:val="center"/>
+        <w:rPr>
+          <w:rFonts w:ascii="Times New Roman" w:hAnsi="Times New Roman" w:cs="Times New Roman"/>
+        </w:rPr>
+      </w:pPr>
+      <w:r>
+        <w:rPr>
+          <w:rFonts w:cs="Times New Roman"/>
+        </w:rPr>
+      </w:r>
+      <w:r>
+        <w:br w:type="page"/>
+      </w:r>
+    </w:p>
+    <w:p>
+      <w:pPr>
+        <w:pStyle w:val="Normal"/>
+        <w:spacing w:before="0" w:after="0"/>
+        <w:jc w:val="center"/>
+        <w:rPr>
+          <w:rFonts w:ascii="Times New Roman" w:hAnsi="Times New Roman" w:cs="Times New Roman"/>
+        </w:rPr>
+      </w:pPr>
+      <w:r>
+        <w:rPr>
+          <w:rFonts w:cs="Times New Roman"/>
         </w:rPr>
       </w:r>
       <w:r>
@@ -3845,42 +4003,42 @@
         <w:rPr/>
       </w:pPr>
       <w:bookmarkStart w:id="41" w:name="__RefHeading___Toc824_2131594923"/>
-      <w:bookmarkStart w:id="42" w:name="_Toc59245413"/>
-      <w:bookmarkStart w:id="43" w:name="_Toc59245418"/>
-      <w:bookmarkStart w:id="44" w:name="_Toc59245414"/>
-      <w:bookmarkStart w:id="45" w:name="_Toc59245410"/>
-      <w:bookmarkStart w:id="46" w:name="_Toc59245419"/>
-      <w:bookmarkStart w:id="47" w:name="_Toc59245435"/>
-      <w:bookmarkStart w:id="48" w:name="_Toc59245425"/>
-      <w:bookmarkStart w:id="49" w:name="_Toc59245437"/>
-      <w:bookmarkStart w:id="50" w:name="_Toc59245432"/>
-      <w:bookmarkStart w:id="51" w:name="_Toc59245427"/>
-      <w:bookmarkStart w:id="52" w:name="_Toc59245436"/>
-      <w:bookmarkStart w:id="53" w:name="_Toc59245434"/>
-      <w:bookmarkStart w:id="54" w:name="_Toc59245429"/>
-      <w:bookmarkStart w:id="55" w:name="_Toc59245422"/>
-      <w:bookmarkStart w:id="56" w:name="_Toc59245439"/>
-      <w:bookmarkStart w:id="57" w:name="_Toc59245408"/>
-      <w:bookmarkStart w:id="58" w:name="_Toc59245421"/>
-      <w:bookmarkStart w:id="59" w:name="_Toc59245417"/>
-      <w:bookmarkStart w:id="60" w:name="_Toc59245431"/>
-      <w:bookmarkStart w:id="61" w:name="_Toc59245411"/>
-      <w:bookmarkStart w:id="62" w:name="_Toc59245420"/>
-      <w:bookmarkStart w:id="63" w:name="_Toc59245433"/>
-      <w:bookmarkStart w:id="64" w:name="_Toc59245405"/>
-      <w:bookmarkStart w:id="65" w:name="_Toc59245409"/>
-      <w:bookmarkStart w:id="66" w:name="_Toc59245415"/>
-      <w:bookmarkStart w:id="67" w:name="_Toc59245426"/>
-      <w:bookmarkStart w:id="68" w:name="_Toc59245407"/>
-      <w:bookmarkStart w:id="69" w:name="_Toc59245412"/>
-      <w:bookmarkStart w:id="70" w:name="_Toc59245423"/>
-      <w:bookmarkStart w:id="71" w:name="_Toc59245428"/>
-      <w:bookmarkStart w:id="72" w:name="_Toc59245438"/>
-      <w:bookmarkStart w:id="73" w:name="_Toc59245440"/>
-      <w:bookmarkStart w:id="74" w:name="_Toc59245430"/>
-      <w:bookmarkStart w:id="75" w:name="_Toc59245441"/>
-      <w:bookmarkStart w:id="76" w:name="_Toc59245424"/>
-      <w:bookmarkStart w:id="77" w:name="_Toc59245416"/>
+      <w:bookmarkStart w:id="42" w:name="_Toc59245416"/>
+      <w:bookmarkStart w:id="43" w:name="_Toc59245424"/>
+      <w:bookmarkStart w:id="44" w:name="_Toc59245441"/>
+      <w:bookmarkStart w:id="45" w:name="_Toc59245430"/>
+      <w:bookmarkStart w:id="46" w:name="_Toc59245440"/>
+      <w:bookmarkStart w:id="47" w:name="_Toc59245438"/>
+      <w:bookmarkStart w:id="48" w:name="_Toc59245428"/>
+      <w:bookmarkStart w:id="49" w:name="_Toc59245423"/>
+      <w:bookmarkStart w:id="50" w:name="_Toc59245412"/>
+      <w:bookmarkStart w:id="51" w:name="_Toc59245407"/>
+      <w:bookmarkStart w:id="52" w:name="_Toc59245426"/>
+      <w:bookmarkStart w:id="53" w:name="_Toc59245415"/>
+      <w:bookmarkStart w:id="54" w:name="_Toc59245409"/>
+      <w:bookmarkStart w:id="55" w:name="_Toc59245405"/>
+      <w:bookmarkStart w:id="56" w:name="_Toc59245433"/>
+      <w:bookmarkStart w:id="57" w:name="_Toc59245420"/>
+      <w:bookmarkStart w:id="58" w:name="_Toc59245411"/>
+      <w:bookmarkStart w:id="59" w:name="_Toc59245431"/>
+      <w:bookmarkStart w:id="60" w:name="_Toc59245417"/>
+      <w:bookmarkStart w:id="61" w:name="_Toc59245421"/>
+      <w:bookmarkStart w:id="62" w:name="_Toc59245408"/>
+      <w:bookmarkStart w:id="63" w:name="_Toc59245439"/>
+      <w:bookmarkStart w:id="64" w:name="_Toc59245422"/>
+      <w:bookmarkStart w:id="65" w:name="_Toc59245429"/>
+      <w:bookmarkStart w:id="66" w:name="_Toc59245434"/>
+      <w:bookmarkStart w:id="67" w:name="_Toc59245436"/>
+      <w:bookmarkStart w:id="68" w:name="_Toc59245427"/>
+      <w:bookmarkStart w:id="69" w:name="_Toc59245432"/>
+      <w:bookmarkStart w:id="70" w:name="_Toc59245437"/>
+      <w:bookmarkStart w:id="71" w:name="_Toc59245425"/>
+      <w:bookmarkStart w:id="72" w:name="_Toc59245435"/>
+      <w:bookmarkStart w:id="73" w:name="_Toc59245419"/>
+      <w:bookmarkStart w:id="74" w:name="_Toc59245410"/>
+      <w:bookmarkStart w:id="75" w:name="_Toc59245414"/>
+      <w:bookmarkStart w:id="76" w:name="_Toc59245418"/>
+      <w:bookmarkStart w:id="77" w:name="_Toc59245413"/>
       <w:bookmarkEnd w:id="41"/>
       <w:r>
         <w:rPr>
@@ -4012,10 +4170,10 @@
       <w:r>
         <w:rPr/>
       </w:r>
-      <w:bookmarkStart w:id="79" w:name="_Toc392244341"/>
-      <w:bookmarkStart w:id="80" w:name="_Toc385848730"/>
-      <w:bookmarkStart w:id="81" w:name="_Toc392244341"/>
-      <w:bookmarkStart w:id="82" w:name="_Toc385848730"/>
+      <w:bookmarkStart w:id="79" w:name="_Toc385848730"/>
+      <w:bookmarkStart w:id="80" w:name="_Toc392244341"/>
+      <w:bookmarkStart w:id="81" w:name="_Toc385848730"/>
+      <w:bookmarkStart w:id="82" w:name="_Toc392244341"/>
       <w:bookmarkEnd w:id="81"/>
       <w:bookmarkEnd w:id="82"/>
       <w:r>
@@ -4124,7 +4282,7 @@
       </w:r>
     </w:p>
     <w:sectPr>
-      <w:headerReference w:type="default" r:id="rId2"/>
+      <w:headerReference w:type="default" r:id="rId4"/>
       <w:type w:val="nextPage"/>
       <w:pgSz w:w="11906" w:h="16838"/>
       <w:pgMar w:left="1440" w:right="1440" w:header="709" w:top="1440" w:footer="0" w:bottom="1440" w:gutter="0"/>
@@ -4146,7 +4304,7 @@
         <w:docPartGallery w:val="Page Numbers (Top of Page)"/>
         <w:docPartUnique w:val="true"/>
       </w:docPartObj>
-      <w:id w:val="1406709081"/>
+      <w:id w:val="997048935"/>
     </w:sdtPr>
     <w:sdtContent>
       <w:p>
@@ -4169,7 +4327,7 @@
         </w:r>
         <w:r>
           <w:rPr/>
-          <w:t>22</w:t>
+          <w:t>24</w:t>
         </w:r>
         <w:r>
           <w:rPr/>
@@ -4278,126 +4436,6 @@
   <w:abstractNum w:abstractNumId="2">
     <w:lvl w:ilvl="0">
       <w:start w:val="1"/>
-      <w:numFmt w:val="bullet"/>
-      <w:lvlText w:val=""/>
-      <w:lvlJc w:val="left"/>
-      <w:pPr>
-        <w:ind w:left="3192" w:hanging="360"/>
-      </w:pPr>
-      <w:rPr>
-        <w:rFonts w:ascii="Symbol" w:hAnsi="Symbol" w:cs="Symbol" w:hint="default"/>
-        <w:b/>
-        <w:rFonts w:cs="Symbol"/>
-      </w:rPr>
-    </w:lvl>
-    <w:lvl w:ilvl="1">
-      <w:start w:val="1"/>
-      <w:numFmt w:val="bullet"/>
-      <w:lvlText w:val="o"/>
-      <w:lvlJc w:val="left"/>
-      <w:pPr>
-        <w:ind w:left="3912" w:hanging="360"/>
-      </w:pPr>
-      <w:rPr>
-        <w:rFonts w:ascii="Courier New" w:hAnsi="Courier New" w:cs="Courier New" w:hint="default"/>
-        <w:rFonts w:cs="Courier New"/>
-      </w:rPr>
-    </w:lvl>
-    <w:lvl w:ilvl="2">
-      <w:start w:val="1"/>
-      <w:numFmt w:val="bullet"/>
-      <w:lvlText w:val=""/>
-      <w:lvlJc w:val="left"/>
-      <w:pPr>
-        <w:ind w:left="4632" w:hanging="360"/>
-      </w:pPr>
-      <w:rPr>
-        <w:rFonts w:ascii="Wingdings" w:hAnsi="Wingdings" w:cs="Wingdings" w:hint="default"/>
-        <w:rFonts w:cs="Wingdings"/>
-      </w:rPr>
-    </w:lvl>
-    <w:lvl w:ilvl="3">
-      <w:start w:val="1"/>
-      <w:numFmt w:val="bullet"/>
-      <w:lvlText w:val=""/>
-      <w:lvlJc w:val="left"/>
-      <w:pPr>
-        <w:ind w:left="5352" w:hanging="360"/>
-      </w:pPr>
-      <w:rPr>
-        <w:rFonts w:ascii="Symbol" w:hAnsi="Symbol" w:cs="Symbol" w:hint="default"/>
-        <w:rFonts w:cs="Symbol"/>
-      </w:rPr>
-    </w:lvl>
-    <w:lvl w:ilvl="4">
-      <w:start w:val="1"/>
-      <w:numFmt w:val="bullet"/>
-      <w:lvlText w:val="o"/>
-      <w:lvlJc w:val="left"/>
-      <w:pPr>
-        <w:ind w:left="6072" w:hanging="360"/>
-      </w:pPr>
-      <w:rPr>
-        <w:rFonts w:ascii="Courier New" w:hAnsi="Courier New" w:cs="Courier New" w:hint="default"/>
-        <w:rFonts w:cs="Courier New"/>
-      </w:rPr>
-    </w:lvl>
-    <w:lvl w:ilvl="5">
-      <w:start w:val="1"/>
-      <w:numFmt w:val="bullet"/>
-      <w:lvlText w:val=""/>
-      <w:lvlJc w:val="left"/>
-      <w:pPr>
-        <w:ind w:left="6792" w:hanging="360"/>
-      </w:pPr>
-      <w:rPr>
-        <w:rFonts w:ascii="Wingdings" w:hAnsi="Wingdings" w:cs="Wingdings" w:hint="default"/>
-        <w:rFonts w:cs="Wingdings"/>
-      </w:rPr>
-    </w:lvl>
-    <w:lvl w:ilvl="6">
-      <w:start w:val="1"/>
-      <w:numFmt w:val="bullet"/>
-      <w:lvlText w:val=""/>
-      <w:lvlJc w:val="left"/>
-      <w:pPr>
-        <w:ind w:left="7512" w:hanging="360"/>
-      </w:pPr>
-      <w:rPr>
-        <w:rFonts w:ascii="Symbol" w:hAnsi="Symbol" w:cs="Symbol" w:hint="default"/>
-        <w:rFonts w:cs="Symbol"/>
-      </w:rPr>
-    </w:lvl>
-    <w:lvl w:ilvl="7">
-      <w:start w:val="1"/>
-      <w:numFmt w:val="bullet"/>
-      <w:lvlText w:val="o"/>
-      <w:lvlJc w:val="left"/>
-      <w:pPr>
-        <w:ind w:left="8232" w:hanging="360"/>
-      </w:pPr>
-      <w:rPr>
-        <w:rFonts w:ascii="Courier New" w:hAnsi="Courier New" w:cs="Courier New" w:hint="default"/>
-        <w:rFonts w:cs="Courier New"/>
-      </w:rPr>
-    </w:lvl>
-    <w:lvl w:ilvl="8">
-      <w:start w:val="1"/>
-      <w:numFmt w:val="bullet"/>
-      <w:lvlText w:val=""/>
-      <w:lvlJc w:val="left"/>
-      <w:pPr>
-        <w:ind w:left="8952" w:hanging="360"/>
-      </w:pPr>
-      <w:rPr>
-        <w:rFonts w:ascii="Wingdings" w:hAnsi="Wingdings" w:cs="Wingdings" w:hint="default"/>
-        <w:rFonts w:cs="Wingdings"/>
-      </w:rPr>
-    </w:lvl>
-  </w:abstractNum>
-  <w:abstractNum w:abstractNumId="3">
-    <w:lvl w:ilvl="0">
-      <w:start w:val="1"/>
       <w:numFmt w:val="none"/>
       <w:suff w:val="nothing"/>
       <w:lvlText w:val=""/>
@@ -4492,9 +4530,6 @@
   </w:num>
   <w:num w:numId="2">
     <w:abstractNumId w:val="2"/>
-  </w:num>
-  <w:num w:numId="3">
-    <w:abstractNumId w:val="3"/>
   </w:num>
 </w:numbering>
 </file>
@@ -5693,6 +5728,70 @@
       <w:rFonts w:cs="Wingdings"/>
     </w:rPr>
   </w:style>
+  <w:style w:type="character" w:styleId="ListLabel58">
+    <w:name w:val="ListLabel 58"/>
+    <w:qFormat/>
+    <w:rPr>
+      <w:rFonts w:cs="Symbol"/>
+      <w:b/>
+    </w:rPr>
+  </w:style>
+  <w:style w:type="character" w:styleId="ListLabel59">
+    <w:name w:val="ListLabel 59"/>
+    <w:qFormat/>
+    <w:rPr>
+      <w:rFonts w:cs="Courier New"/>
+    </w:rPr>
+  </w:style>
+  <w:style w:type="character" w:styleId="ListLabel60">
+    <w:name w:val="ListLabel 60"/>
+    <w:qFormat/>
+    <w:rPr>
+      <w:rFonts w:cs="Wingdings"/>
+    </w:rPr>
+  </w:style>
+  <w:style w:type="character" w:styleId="ListLabel61">
+    <w:name w:val="ListLabel 61"/>
+    <w:qFormat/>
+    <w:rPr>
+      <w:rFonts w:cs="Symbol"/>
+    </w:rPr>
+  </w:style>
+  <w:style w:type="character" w:styleId="ListLabel62">
+    <w:name w:val="ListLabel 62"/>
+    <w:qFormat/>
+    <w:rPr>
+      <w:rFonts w:cs="Courier New"/>
+    </w:rPr>
+  </w:style>
+  <w:style w:type="character" w:styleId="ListLabel63">
+    <w:name w:val="ListLabel 63"/>
+    <w:qFormat/>
+    <w:rPr>
+      <w:rFonts w:cs="Wingdings"/>
+    </w:rPr>
+  </w:style>
+  <w:style w:type="character" w:styleId="ListLabel64">
+    <w:name w:val="ListLabel 64"/>
+    <w:qFormat/>
+    <w:rPr>
+      <w:rFonts w:cs="Symbol"/>
+    </w:rPr>
+  </w:style>
+  <w:style w:type="character" w:styleId="ListLabel65">
+    <w:name w:val="ListLabel 65"/>
+    <w:qFormat/>
+    <w:rPr>
+      <w:rFonts w:cs="Courier New"/>
+    </w:rPr>
+  </w:style>
+  <w:style w:type="character" w:styleId="ListLabel66">
+    <w:name w:val="ListLabel 66"/>
+    <w:qFormat/>
+    <w:rPr>
+      <w:rFonts w:cs="Wingdings"/>
+    </w:rPr>
+  </w:style>
   <w:style w:type="paragraph" w:styleId="Ttulo">
     <w:name w:val="Título"/>
     <w:basedOn w:val="Normal"/>

</xml_diff>